<commit_message>
added info for the pictures
</commit_message>
<xml_diff>
--- a/Research_Papers/Plant_Growingconditions.docx
+++ b/Research_Papers/Plant_Growingconditions.docx
@@ -664,7 +664,7 @@
                     <pic:cNvPicPr/>
                   </pic:nvPicPr>
                   <pic:blipFill>
-                    <a:blip r:embed="rId4">
+                    <a:blip r:embed="rId5">
                       <a:extLst>
                         <a:ext uri="{28A0092B-C50C-407E-A947-70E740481C1C}">
                           <a14:useLocalDpi xmlns:a14="http://schemas.microsoft.com/office/drawing/2010/main" val="0"/>
@@ -696,7 +696,7 @@
           <w:sz w:val="32"/>
           <w:szCs w:val="32"/>
         </w:rPr>
-        <w:t xml:space="preserve">                               </w:t>
+        <w:t xml:space="preserve">         </w:t>
       </w:r>
     </w:p>
     <w:p>
@@ -719,18 +719,76 @@
     </w:p>
     <w:p>
       <w:pPr>
-        <w:rPr>
-          <w:sz w:val="32"/>
-          <w:szCs w:val="32"/>
-        </w:rPr>
-      </w:pPr>
+        <w:pStyle w:val="ListParagraph"/>
+        <w:numPr>
+          <w:ilvl w:val="0"/>
+          <w:numId w:val="1"/>
+        </w:numPr>
+      </w:pPr>
+      <w:r>
+        <w:lastRenderedPageBreak/>
+        <w:t xml:space="preserve">The above picture describes the weather conditions that plants face. All plants depend on sunlight and water to grow. But during the winter months, </w:t>
+      </w:r>
+      <w:r>
+        <w:rPr>
+          <w:rStyle w:val="Strong"/>
+          <w:color w:val="252525"/>
+        </w:rPr>
+        <w:t>the shortened day provides less sunlight and freezing temperatures mean water is frozen and inaccessible</w:t>
+      </w:r>
+      <w:r>
+        <w:t>. Freezing temperatures also rupture plant cells. As the light freezes-29°</w:t>
+      </w:r>
+      <w:r>
+        <w:rPr>
+          <w:rStyle w:val="Strong"/>
+          <w:color w:val="252525"/>
+        </w:rPr>
+        <w:t> to 32° Fahrenheit will kill tender plants</w:t>
+      </w:r>
+      <w:r>
+        <w:t>. Most vegetation is severely harmed by moderate freezes of 25° to 28° Fahrenheit. Most plants suffer severe or hard freeze damage when temperatures drop below 25°F. </w:t>
+      </w:r>
       <w:r>
         <w:rPr>
           <w:noProof/>
           <w:sz w:val="32"/>
           <w:szCs w:val="32"/>
         </w:rPr>
-        <w:lastRenderedPageBreak/>
+        <w:t xml:space="preserve">                      </w:t>
+      </w:r>
+    </w:p>
+    <w:p>
+      <w:pPr>
+        <w:rPr>
+          <w:noProof/>
+          <w:sz w:val="32"/>
+          <w:szCs w:val="32"/>
+        </w:rPr>
+      </w:pPr>
+    </w:p>
+    <w:p>
+      <w:pPr>
+        <w:rPr>
+          <w:noProof/>
+          <w:sz w:val="32"/>
+          <w:szCs w:val="32"/>
+        </w:rPr>
+      </w:pPr>
+    </w:p>
+    <w:p>
+      <w:pPr>
+        <w:rPr>
+          <w:sz w:val="32"/>
+          <w:szCs w:val="32"/>
+        </w:rPr>
+      </w:pPr>
+      <w:r>
+        <w:rPr>
+          <w:noProof/>
+          <w:sz w:val="32"/>
+          <w:szCs w:val="32"/>
+        </w:rPr>
         <w:drawing>
           <wp:inline distT="0" distB="0" distL="0" distR="0" wp14:anchorId="153C2613" wp14:editId="57121406">
             <wp:extent cx="5349240" cy="3451860"/>
@@ -747,7 +805,7 @@
                     <pic:cNvPicPr/>
                   </pic:nvPicPr>
                   <pic:blipFill>
-                    <a:blip r:embed="rId5">
+                    <a:blip r:embed="rId6">
                       <a:extLst>
                         <a:ext uri="{28A0092B-C50C-407E-A947-70E740481C1C}">
                           <a14:useLocalDpi xmlns:a14="http://schemas.microsoft.com/office/drawing/2010/main" val="0"/>
@@ -783,6 +841,21 @@
       </w:pPr>
     </w:p>
     <w:p>
+      <w:r>
+        <w:t xml:space="preserve">As the above picture shows When a plant doesn't get enough water, the tips and edges of the leaves dry out and turn brown. Ultimately, </w:t>
+      </w:r>
+      <w:r>
+        <w:rPr>
+          <w:rStyle w:val="Strong"/>
+          <w:color w:val="252525"/>
+        </w:rPr>
+        <w:t>entire leaves will brown and die</w:t>
+      </w:r>
+      <w:r>
+        <w:t>. Slow growth. If you are chronically under watering a plant but still giving it enough water to survive, growth will be slower than normal or expected.</w:t>
+      </w:r>
+    </w:p>
+    <w:p>
       <w:pPr>
         <w:rPr>
           <w:sz w:val="32"/>
@@ -810,6 +883,7 @@
           <w:sz w:val="32"/>
           <w:szCs w:val="32"/>
         </w:rPr>
+        <w:lastRenderedPageBreak/>
         <w:drawing>
           <wp:inline distT="0" distB="0" distL="0" distR="0" wp14:anchorId="30BD3687" wp14:editId="642672C0">
             <wp:extent cx="5943600" cy="3611880"/>
@@ -826,7 +900,7 @@
                     <pic:cNvPicPr/>
                   </pic:nvPicPr>
                   <pic:blipFill>
-                    <a:blip r:embed="rId6">
+                    <a:blip r:embed="rId7">
                       <a:extLst>
                         <a:ext uri="{28A0092B-C50C-407E-A947-70E740481C1C}">
                           <a14:useLocalDpi xmlns:a14="http://schemas.microsoft.com/office/drawing/2010/main" val="0"/>
@@ -861,6 +935,195 @@
     </w:sectPr>
   </w:body>
 </w:document>
+</file>
+
+<file path=word/numbering.xml><?xml version="1.0" encoding="utf-8"?>
+<w:numbering xmlns:wpc="http://schemas.microsoft.com/office/word/2010/wordprocessingCanvas" xmlns:cx="http://schemas.microsoft.com/office/drawing/2014/chartex" xmlns:cx1="http://schemas.microsoft.com/office/drawing/2015/9/8/chartex" xmlns:cx2="http://schemas.microsoft.com/office/drawing/2015/10/21/chartex" xmlns:cx3="http://schemas.microsoft.com/office/drawing/2016/5/9/chartex" xmlns:cx4="http://schemas.microsoft.com/office/drawing/2016/5/10/chartex" xmlns:cx5="http://schemas.microsoft.com/office/drawing/2016/5/11/chartex" xmlns:cx6="http://schemas.microsoft.com/office/drawing/2016/5/12/chartex" xmlns:cx7="http://schemas.microsoft.com/office/drawing/2016/5/13/chartex" xmlns:cx8="http://schemas.microsoft.com/office/drawing/2016/5/14/chartex" xmlns:mc="http://schemas.openxmlformats.org/markup-compatibility/2006" xmlns:aink="http://schemas.microsoft.com/office/drawing/2016/ink" xmlns:am3d="http://schemas.microsoft.com/office/drawing/2017/model3d" xmlns:o="urn:schemas-microsoft-com:office:office" xmlns:oel="http://schemas.microsoft.com/office/2019/extlst" xmlns:r="http://schemas.openxmlformats.org/officeDocument/2006/relationships" xmlns:m="http://schemas.openxmlformats.org/officeDocument/2006/math" xmlns:v="urn:schemas-microsoft-com:vml" xmlns:wp14="http://schemas.microsoft.com/office/word/2010/wordprocessingDrawing" xmlns:wp="http://schemas.openxmlformats.org/drawingml/2006/wordprocessingDrawing" xmlns:w10="urn:schemas-microsoft-com:office:word" xmlns:w="http://schemas.openxmlformats.org/wordprocessingml/2006/main" xmlns:w14="http://schemas.microsoft.com/office/word/2010/wordml" xmlns:w15="http://schemas.microsoft.com/office/word/2012/wordml" xmlns:w16cex="http://schemas.microsoft.com/office/word/2018/wordml/cex" xmlns:w16cid="http://schemas.microsoft.com/office/word/2016/wordml/cid" xmlns:w16="http://schemas.microsoft.com/office/word/2018/wordml" xmlns:w16sdtdh="http://schemas.microsoft.com/office/word/2020/wordml/sdtdatahash" xmlns:w16se="http://schemas.microsoft.com/office/word/2015/wordml/symex" xmlns:wpg="http://schemas.microsoft.com/office/word/2010/wordprocessingGroup" xmlns:wpi="http://schemas.microsoft.com/office/word/2010/wordprocessingInk" xmlns:wne="http://schemas.microsoft.com/office/word/2006/wordml" xmlns:wps="http://schemas.microsoft.com/office/word/2010/wordprocessingShape" mc:Ignorable="w14 w15 w16se w16cid w16 w16cex w16sdtdh wp14">
+  <w:abstractNum w:abstractNumId="0" w15:restartNumberingAfterBreak="0">
+    <w:nsid w:val="06772037"/>
+    <w:multiLevelType w:val="hybridMultilevel"/>
+    <w:tmpl w:val="894C992E"/>
+    <w:lvl w:ilvl="0" w:tplc="E8FA6246">
+      <w:start w:val="1"/>
+      <w:numFmt w:val="decimal"/>
+      <w:lvlText w:val="%1)"/>
+      <w:lvlJc w:val="left"/>
+      <w:pPr>
+        <w:ind w:left="720" w:hanging="360"/>
+      </w:pPr>
+      <w:rPr>
+        <w:rFonts w:hint="default"/>
+      </w:rPr>
+    </w:lvl>
+    <w:lvl w:ilvl="1" w:tplc="04090019" w:tentative="1">
+      <w:start w:val="1"/>
+      <w:numFmt w:val="lowerLetter"/>
+      <w:lvlText w:val="%2."/>
+      <w:lvlJc w:val="left"/>
+      <w:pPr>
+        <w:ind w:left="1440" w:hanging="360"/>
+      </w:pPr>
+    </w:lvl>
+    <w:lvl w:ilvl="2" w:tplc="0409001B" w:tentative="1">
+      <w:start w:val="1"/>
+      <w:numFmt w:val="lowerRoman"/>
+      <w:lvlText w:val="%3."/>
+      <w:lvlJc w:val="right"/>
+      <w:pPr>
+        <w:ind w:left="2160" w:hanging="180"/>
+      </w:pPr>
+    </w:lvl>
+    <w:lvl w:ilvl="3" w:tplc="0409000F" w:tentative="1">
+      <w:start w:val="1"/>
+      <w:numFmt w:val="decimal"/>
+      <w:lvlText w:val="%4."/>
+      <w:lvlJc w:val="left"/>
+      <w:pPr>
+        <w:ind w:left="2880" w:hanging="360"/>
+      </w:pPr>
+    </w:lvl>
+    <w:lvl w:ilvl="4" w:tplc="04090019" w:tentative="1">
+      <w:start w:val="1"/>
+      <w:numFmt w:val="lowerLetter"/>
+      <w:lvlText w:val="%5."/>
+      <w:lvlJc w:val="left"/>
+      <w:pPr>
+        <w:ind w:left="3600" w:hanging="360"/>
+      </w:pPr>
+    </w:lvl>
+    <w:lvl w:ilvl="5" w:tplc="0409001B" w:tentative="1">
+      <w:start w:val="1"/>
+      <w:numFmt w:val="lowerRoman"/>
+      <w:lvlText w:val="%6."/>
+      <w:lvlJc w:val="right"/>
+      <w:pPr>
+        <w:ind w:left="4320" w:hanging="180"/>
+      </w:pPr>
+    </w:lvl>
+    <w:lvl w:ilvl="6" w:tplc="0409000F" w:tentative="1">
+      <w:start w:val="1"/>
+      <w:numFmt w:val="decimal"/>
+      <w:lvlText w:val="%7."/>
+      <w:lvlJc w:val="left"/>
+      <w:pPr>
+        <w:ind w:left="5040" w:hanging="360"/>
+      </w:pPr>
+    </w:lvl>
+    <w:lvl w:ilvl="7" w:tplc="04090019" w:tentative="1">
+      <w:start w:val="1"/>
+      <w:numFmt w:val="lowerLetter"/>
+      <w:lvlText w:val="%8."/>
+      <w:lvlJc w:val="left"/>
+      <w:pPr>
+        <w:ind w:left="5760" w:hanging="360"/>
+      </w:pPr>
+    </w:lvl>
+    <w:lvl w:ilvl="8" w:tplc="0409001B" w:tentative="1">
+      <w:start w:val="1"/>
+      <w:numFmt w:val="lowerRoman"/>
+      <w:lvlText w:val="%9."/>
+      <w:lvlJc w:val="right"/>
+      <w:pPr>
+        <w:ind w:left="6480" w:hanging="180"/>
+      </w:pPr>
+    </w:lvl>
+  </w:abstractNum>
+  <w:abstractNum w:abstractNumId="1" w15:restartNumberingAfterBreak="0">
+    <w:nsid w:val="57B74152"/>
+    <w:multiLevelType w:val="hybridMultilevel"/>
+    <w:tmpl w:val="894C992E"/>
+    <w:lvl w:ilvl="0" w:tplc="FFFFFFFF">
+      <w:start w:val="1"/>
+      <w:numFmt w:val="decimal"/>
+      <w:lvlText w:val="%1)"/>
+      <w:lvlJc w:val="left"/>
+      <w:pPr>
+        <w:ind w:left="720" w:hanging="360"/>
+      </w:pPr>
+      <w:rPr>
+        <w:rFonts w:hint="default"/>
+      </w:rPr>
+    </w:lvl>
+    <w:lvl w:ilvl="1" w:tplc="FFFFFFFF" w:tentative="1">
+      <w:start w:val="1"/>
+      <w:numFmt w:val="lowerLetter"/>
+      <w:lvlText w:val="%2."/>
+      <w:lvlJc w:val="left"/>
+      <w:pPr>
+        <w:ind w:left="1440" w:hanging="360"/>
+      </w:pPr>
+    </w:lvl>
+    <w:lvl w:ilvl="2" w:tplc="FFFFFFFF" w:tentative="1">
+      <w:start w:val="1"/>
+      <w:numFmt w:val="lowerRoman"/>
+      <w:lvlText w:val="%3."/>
+      <w:lvlJc w:val="right"/>
+      <w:pPr>
+        <w:ind w:left="2160" w:hanging="180"/>
+      </w:pPr>
+    </w:lvl>
+    <w:lvl w:ilvl="3" w:tplc="FFFFFFFF" w:tentative="1">
+      <w:start w:val="1"/>
+      <w:numFmt w:val="decimal"/>
+      <w:lvlText w:val="%4."/>
+      <w:lvlJc w:val="left"/>
+      <w:pPr>
+        <w:ind w:left="2880" w:hanging="360"/>
+      </w:pPr>
+    </w:lvl>
+    <w:lvl w:ilvl="4" w:tplc="FFFFFFFF" w:tentative="1">
+      <w:start w:val="1"/>
+      <w:numFmt w:val="lowerLetter"/>
+      <w:lvlText w:val="%5."/>
+      <w:lvlJc w:val="left"/>
+      <w:pPr>
+        <w:ind w:left="3600" w:hanging="360"/>
+      </w:pPr>
+    </w:lvl>
+    <w:lvl w:ilvl="5" w:tplc="FFFFFFFF" w:tentative="1">
+      <w:start w:val="1"/>
+      <w:numFmt w:val="lowerRoman"/>
+      <w:lvlText w:val="%6."/>
+      <w:lvlJc w:val="right"/>
+      <w:pPr>
+        <w:ind w:left="4320" w:hanging="180"/>
+      </w:pPr>
+    </w:lvl>
+    <w:lvl w:ilvl="6" w:tplc="FFFFFFFF" w:tentative="1">
+      <w:start w:val="1"/>
+      <w:numFmt w:val="decimal"/>
+      <w:lvlText w:val="%7."/>
+      <w:lvlJc w:val="left"/>
+      <w:pPr>
+        <w:ind w:left="5040" w:hanging="360"/>
+      </w:pPr>
+    </w:lvl>
+    <w:lvl w:ilvl="7" w:tplc="FFFFFFFF" w:tentative="1">
+      <w:start w:val="1"/>
+      <w:numFmt w:val="lowerLetter"/>
+      <w:lvlText w:val="%8."/>
+      <w:lvlJc w:val="left"/>
+      <w:pPr>
+        <w:ind w:left="5760" w:hanging="360"/>
+      </w:pPr>
+    </w:lvl>
+    <w:lvl w:ilvl="8" w:tplc="FFFFFFFF" w:tentative="1">
+      <w:start w:val="1"/>
+      <w:numFmt w:val="lowerRoman"/>
+      <w:lvlText w:val="%9."/>
+      <w:lvlJc w:val="right"/>
+      <w:pPr>
+        <w:ind w:left="6480" w:hanging="180"/>
+      </w:pPr>
+    </w:lvl>
+  </w:abstractNum>
+  <w:num w:numId="1" w16cid:durableId="1208494304">
+    <w:abstractNumId w:val="0"/>
+  </w:num>
+  <w:num w:numId="2" w16cid:durableId="648481048">
+    <w:abstractNumId w:val="1"/>
+  </w:num>
+</w:numbering>
 </file>
 
 <file path=word/styles.xml><?xml version="1.0" encoding="utf-8"?>
@@ -1289,6 +1552,33 @@
     <w:semiHidden/>
     <w:unhideWhenUsed/>
   </w:style>
+  <w:style w:type="character" w:styleId="Strong">
+    <w:name w:val="Strong"/>
+    <w:basedOn w:val="DefaultParagraphFont"/>
+    <w:uiPriority w:val="22"/>
+    <w:qFormat/>
+    <w:rsid w:val="00011469"/>
+    <w:rPr>
+      <w:b/>
+      <w:bCs/>
+    </w:rPr>
+  </w:style>
+  <w:style w:type="paragraph" w:styleId="ListParagraph">
+    <w:name w:val="List Paragraph"/>
+    <w:basedOn w:val="Normal"/>
+    <w:uiPriority w:val="34"/>
+    <w:qFormat/>
+    <w:rsid w:val="00011469"/>
+    <w:pPr>
+      <w:spacing w:after="0" w:line="240" w:lineRule="auto"/>
+      <w:ind w:left="720"/>
+      <w:contextualSpacing/>
+    </w:pPr>
+    <w:rPr>
+      <w:sz w:val="24"/>
+      <w:szCs w:val="24"/>
+    </w:rPr>
+  </w:style>
 </w:styles>
 </file>
 

</xml_diff>